<commit_message>
new better vesrion is created
</commit_message>
<xml_diff>
--- a/Explaination.docx
+++ b/Explaination.docx
@@ -4,8 +4,26 @@
   <w:body>
     <w:p>
       <w:r>
-        <w:t>The code uses a 10 by 10 2-dimensional array which is full of 100 colorful squares and all the logic of the game is applied in a way of gamePlnae[i][j] = what.</w:t>
+        <w:t xml:space="preserve">The code uses a 10 by 10 2-dimensional array which is full of 100 colorful squares and all the logic of the game is applied in a way of </w:t>
       </w:r>
+      <w:proofErr w:type="spellStart"/>
+      <w:r>
+        <w:t>gamePlnae</w:t>
+      </w:r>
+      <w:proofErr w:type="spellEnd"/>
+      <w:r>
+        <w:t>[</w:t>
+      </w:r>
+      <w:proofErr w:type="spellStart"/>
+      <w:r>
+        <w:t>i</w:t>
+      </w:r>
+      <w:proofErr w:type="spellEnd"/>
+      <w:r>
+        <w:t>][j] = what.</w:t>
+      </w:r>
+    </w:p>
+    <w:p>
       <w:bookmarkStart w:id="0" w:name="_GoBack"/>
       <w:bookmarkEnd w:id="0"/>
     </w:p>
@@ -17,6 +35,103 @@
     </w:sectPr>
   </w:body>
 </w:document>
+</file>
+
+<file path=word/numbering.xml><?xml version="1.0" encoding="utf-8"?>
+<w:numbering xmlns:wpc="http://schemas.microsoft.com/office/word/2010/wordprocessingCanvas" xmlns:cx="http://schemas.microsoft.com/office/drawing/2014/chartex" xmlns:mc="http://schemas.openxmlformats.org/markup-compatibility/2006" xmlns:o="urn:schemas-microsoft-com:office:office" xmlns:r="http://schemas.openxmlformats.org/officeDocument/2006/relationships" xmlns:m="http://schemas.openxmlformats.org/officeDocument/2006/math" xmlns:v="urn:schemas-microsoft-com:vml" xmlns:wp14="http://schemas.microsoft.com/office/word/2010/wordprocessingDrawing" xmlns:wp="http://schemas.openxmlformats.org/drawingml/2006/wordprocessingDrawing" xmlns:w10="urn:schemas-microsoft-com:office:word" xmlns:w="http://schemas.openxmlformats.org/wordprocessingml/2006/main" xmlns:w14="http://schemas.microsoft.com/office/word/2010/wordml" xmlns:w15="http://schemas.microsoft.com/office/word/2012/wordml" xmlns:w16se="http://schemas.microsoft.com/office/word/2015/wordml/symex" xmlns:wpg="http://schemas.microsoft.com/office/word/2010/wordprocessingGroup" xmlns:wpi="http://schemas.microsoft.com/office/word/2010/wordprocessingInk" xmlns:wne="http://schemas.microsoft.com/office/word/2006/wordml" xmlns:wps="http://schemas.microsoft.com/office/word/2010/wordprocessingShape" mc:Ignorable="w14 w15 w16se wp14">
+  <w:abstractNum w:abstractNumId="0" w15:restartNumberingAfterBreak="0">
+    <w:nsid w:val="59555F71"/>
+    <w:multiLevelType w:val="hybridMultilevel"/>
+    <w:tmpl w:val="3A682AA4"/>
+    <w:lvl w:ilvl="0" w:tplc="383259F4">
+      <w:start w:val="1"/>
+      <w:numFmt w:val="decimal"/>
+      <w:lvlText w:val="%1-"/>
+      <w:lvlJc w:val="left"/>
+      <w:pPr>
+        <w:ind w:left="720" w:hanging="360"/>
+      </w:pPr>
+      <w:rPr>
+        <w:rFonts w:hint="default"/>
+      </w:rPr>
+    </w:lvl>
+    <w:lvl w:ilvl="1" w:tplc="04090019" w:tentative="1">
+      <w:start w:val="1"/>
+      <w:numFmt w:val="lowerLetter"/>
+      <w:lvlText w:val="%2."/>
+      <w:lvlJc w:val="left"/>
+      <w:pPr>
+        <w:ind w:left="1440" w:hanging="360"/>
+      </w:pPr>
+    </w:lvl>
+    <w:lvl w:ilvl="2" w:tplc="0409001B" w:tentative="1">
+      <w:start w:val="1"/>
+      <w:numFmt w:val="lowerRoman"/>
+      <w:lvlText w:val="%3."/>
+      <w:lvlJc w:val="right"/>
+      <w:pPr>
+        <w:ind w:left="2160" w:hanging="180"/>
+      </w:pPr>
+    </w:lvl>
+    <w:lvl w:ilvl="3" w:tplc="0409000F" w:tentative="1">
+      <w:start w:val="1"/>
+      <w:numFmt w:val="decimal"/>
+      <w:lvlText w:val="%4."/>
+      <w:lvlJc w:val="left"/>
+      <w:pPr>
+        <w:ind w:left="2880" w:hanging="360"/>
+      </w:pPr>
+    </w:lvl>
+    <w:lvl w:ilvl="4" w:tplc="04090019" w:tentative="1">
+      <w:start w:val="1"/>
+      <w:numFmt w:val="lowerLetter"/>
+      <w:lvlText w:val="%5."/>
+      <w:lvlJc w:val="left"/>
+      <w:pPr>
+        <w:ind w:left="3600" w:hanging="360"/>
+      </w:pPr>
+    </w:lvl>
+    <w:lvl w:ilvl="5" w:tplc="0409001B" w:tentative="1">
+      <w:start w:val="1"/>
+      <w:numFmt w:val="lowerRoman"/>
+      <w:lvlText w:val="%6."/>
+      <w:lvlJc w:val="right"/>
+      <w:pPr>
+        <w:ind w:left="4320" w:hanging="180"/>
+      </w:pPr>
+    </w:lvl>
+    <w:lvl w:ilvl="6" w:tplc="0409000F" w:tentative="1">
+      <w:start w:val="1"/>
+      <w:numFmt w:val="decimal"/>
+      <w:lvlText w:val="%7."/>
+      <w:lvlJc w:val="left"/>
+      <w:pPr>
+        <w:ind w:left="5040" w:hanging="360"/>
+      </w:pPr>
+    </w:lvl>
+    <w:lvl w:ilvl="7" w:tplc="04090019" w:tentative="1">
+      <w:start w:val="1"/>
+      <w:numFmt w:val="lowerLetter"/>
+      <w:lvlText w:val="%8."/>
+      <w:lvlJc w:val="left"/>
+      <w:pPr>
+        <w:ind w:left="5760" w:hanging="360"/>
+      </w:pPr>
+    </w:lvl>
+    <w:lvl w:ilvl="8" w:tplc="0409001B" w:tentative="1">
+      <w:start w:val="1"/>
+      <w:numFmt w:val="lowerRoman"/>
+      <w:lvlText w:val="%9."/>
+      <w:lvlJc w:val="right"/>
+      <w:pPr>
+        <w:ind w:left="6480" w:hanging="180"/>
+      </w:pPr>
+    </w:lvl>
+  </w:abstractNum>
+  <w:num w:numId="1">
+    <w:abstractNumId w:val="0"/>
+  </w:num>
+</w:numbering>
 </file>
 
 <file path=word/styles.xml><?xml version="1.0" encoding="utf-8"?>
@@ -440,6 +555,17 @@
     <w:semiHidden/>
     <w:unhideWhenUsed/>
   </w:style>
+  <w:style w:type="paragraph" w:styleId="ListParagraph">
+    <w:name w:val="List Paragraph"/>
+    <w:basedOn w:val="Normal"/>
+    <w:uiPriority w:val="34"/>
+    <w:qFormat/>
+    <w:rsid w:val="00CB5B08"/>
+    <w:pPr>
+      <w:ind w:left="720"/>
+      <w:contextualSpacing/>
+    </w:pPr>
+  </w:style>
 </w:styles>
 </file>
 

</xml_diff>

<commit_message>
the explanation file was updated
</commit_message>
<xml_diff>
--- a/Explaination.docx
+++ b/Explaination.docx
@@ -3,6 +3,9 @@
 <w:document xmlns:wpc="http://schemas.microsoft.com/office/word/2010/wordprocessingCanvas" xmlns:cx="http://schemas.microsoft.com/office/drawing/2014/chartex" xmlns:mc="http://schemas.openxmlformats.org/markup-compatibility/2006" xmlns:o="urn:schemas-microsoft-com:office:office" xmlns:r="http://schemas.openxmlformats.org/officeDocument/2006/relationships" xmlns:m="http://schemas.openxmlformats.org/officeDocument/2006/math" xmlns:v="urn:schemas-microsoft-com:vml" xmlns:wp14="http://schemas.microsoft.com/office/word/2010/wordprocessingDrawing" xmlns:wp="http://schemas.openxmlformats.org/drawingml/2006/wordprocessingDrawing" xmlns:w10="urn:schemas-microsoft-com:office:word" xmlns:w="http://schemas.openxmlformats.org/wordprocessingml/2006/main" xmlns:w14="http://schemas.microsoft.com/office/word/2010/wordml" xmlns:w15="http://schemas.microsoft.com/office/word/2012/wordml" xmlns:w16se="http://schemas.microsoft.com/office/word/2015/wordml/symex" xmlns:wpg="http://schemas.microsoft.com/office/word/2010/wordprocessingGroup" xmlns:wpi="http://schemas.microsoft.com/office/word/2010/wordprocessingInk" xmlns:wne="http://schemas.microsoft.com/office/word/2006/wordml" xmlns:wps="http://schemas.microsoft.com/office/word/2010/wordprocessingShape" mc:Ignorable="w14 w15 w16se wp14">
   <w:body>
     <w:p>
+      <w:pPr>
+        <w:spacing w:line="480" w:lineRule="auto"/>
+      </w:pPr>
       <w:r>
         <w:t xml:space="preserve">The code uses a 10 by 10 2-dimensional array which is full of 100 colorful squares and all the logic of the game is applied in a way of </w:t>
       </w:r>
@@ -24,8 +27,160 @@
       </w:r>
     </w:p>
     <w:p>
+      <w:pPr>
+        <w:spacing w:line="480" w:lineRule="auto"/>
+      </w:pPr>
+      <w:r>
+        <w:t>The rules of the game are as follows:</w:t>
+      </w:r>
+    </w:p>
+    <w:p>
+      <w:pPr>
+        <w:pStyle w:val="ListParagraph"/>
+        <w:numPr>
+          <w:ilvl w:val="0"/>
+          <w:numId w:val="2"/>
+        </w:numPr>
+        <w:spacing w:line="480" w:lineRule="auto"/>
+      </w:pPr>
+      <w:r>
+        <w:t>Two players can be at one square at the same time.</w:t>
+      </w:r>
+    </w:p>
+    <w:p>
+      <w:pPr>
+        <w:pStyle w:val="ListParagraph"/>
+        <w:numPr>
+          <w:ilvl w:val="0"/>
+          <w:numId w:val="2"/>
+        </w:numPr>
+        <w:spacing w:line="480" w:lineRule="auto"/>
+      </w:pPr>
+      <w:r>
+        <w:t xml:space="preserve">The winner is the one who gets to square 100 </w:t>
+      </w:r>
+      <w:proofErr w:type="gramStart"/>
+      <w:r>
+        <w:t>sooner</w:t>
+      </w:r>
+      <w:proofErr w:type="gramEnd"/>
+      <w:r>
+        <w:t xml:space="preserve"> than the other one.</w:t>
+      </w:r>
+    </w:p>
+    <w:p>
+      <w:pPr>
+        <w:pStyle w:val="ListParagraph"/>
+        <w:numPr>
+          <w:ilvl w:val="0"/>
+          <w:numId w:val="2"/>
+        </w:numPr>
+        <w:spacing w:line="480" w:lineRule="auto"/>
+      </w:pPr>
+      <w:r>
+        <w:t>The initial state is when both players are not on the game board.</w:t>
+      </w:r>
+    </w:p>
+    <w:p>
+      <w:pPr>
+        <w:pStyle w:val="ListParagraph"/>
+        <w:numPr>
+          <w:ilvl w:val="0"/>
+          <w:numId w:val="2"/>
+        </w:numPr>
+        <w:spacing w:line="480" w:lineRule="auto"/>
+      </w:pPr>
+      <w:r>
+        <w:t xml:space="preserve">If player is at the square </w:t>
+      </w:r>
+      <w:r>
+        <w:rPr>
+          <w:i/>
+        </w:rPr>
+        <w:t>x</w:t>
+      </w:r>
+      <w:r>
+        <w:t xml:space="preserve"> in which the player will be taken up or down to square </w:t>
+      </w:r>
+      <w:r>
+        <w:rPr>
+          <w:i/>
+        </w:rPr>
+        <w:t>y</w:t>
+      </w:r>
+      <w:r>
+        <w:t xml:space="preserve"> that again is indeed to bring up or down the player, square </w:t>
+      </w:r>
+      <w:r>
+        <w:rPr>
+          <w:i/>
+        </w:rPr>
+        <w:t>y</w:t>
+      </w:r>
+      <w:r>
+        <w:t xml:space="preserve"> loses its rule and does nothing. I.e. double up or down bringing is not allowed.</w:t>
+      </w:r>
+    </w:p>
+    <w:p>
+      <w:pPr>
+        <w:pStyle w:val="ListParagraph"/>
+        <w:numPr>
+          <w:ilvl w:val="0"/>
+          <w:numId w:val="2"/>
+        </w:numPr>
+        <w:spacing w:line="480" w:lineRule="auto"/>
+      </w:pPr>
+      <w:r>
+        <w:t xml:space="preserve"> The positions of pits change after each game refresh.</w:t>
+      </w:r>
+    </w:p>
+    <w:p>
+      <w:pPr>
+        <w:pStyle w:val="ListParagraph"/>
+        <w:numPr>
+          <w:ilvl w:val="0"/>
+          <w:numId w:val="2"/>
+        </w:numPr>
+        <w:spacing w:line="480" w:lineRule="auto"/>
+      </w:pPr>
+      <w:r>
+        <w:t>The squares to which the player will be taken up or down change after each game refresh.</w:t>
+      </w:r>
+    </w:p>
+    <w:p>
+      <w:pPr>
+        <w:pStyle w:val="ListParagraph"/>
+        <w:numPr>
+          <w:ilvl w:val="0"/>
+          <w:numId w:val="2"/>
+        </w:numPr>
+        <w:spacing w:line="480" w:lineRule="auto"/>
+      </w:pPr>
+      <w:r>
+        <w:t>E</w:t>
+      </w:r>
+      <w:r>
+        <w:t>ach game has 16 pits out of which 8 are good pits</w:t>
+      </w:r>
+      <w:r>
+        <w:t xml:space="preserve"> (bring the player up)</w:t>
+      </w:r>
+      <w:r>
+        <w:t xml:space="preserve"> and the other half are bad</w:t>
+      </w:r>
+      <w:r>
+        <w:t xml:space="preserve"> (bring the player down)</w:t>
+      </w:r>
       <w:bookmarkStart w:id="0" w:name="_GoBack"/>
       <w:bookmarkEnd w:id="0"/>
+      <w:r>
+        <w:t>.</w:t>
+      </w:r>
+    </w:p>
+    <w:p>
+      <w:pPr>
+        <w:spacing w:line="480" w:lineRule="auto"/>
+      </w:pPr>
     </w:p>
     <w:sectPr>
       <w:pgSz w:w="12240" w:h="15840"/>
@@ -128,8 +283,100 @@
       </w:pPr>
     </w:lvl>
   </w:abstractNum>
+  <w:abstractNum w:abstractNumId="1" w15:restartNumberingAfterBreak="0">
+    <w:nsid w:val="6FCF253E"/>
+    <w:multiLevelType w:val="hybridMultilevel"/>
+    <w:tmpl w:val="747089A4"/>
+    <w:lvl w:ilvl="0" w:tplc="809A3B82">
+      <w:start w:val="1"/>
+      <w:numFmt w:val="decimal"/>
+      <w:lvlText w:val="%1-"/>
+      <w:lvlJc w:val="left"/>
+      <w:pPr>
+        <w:ind w:left="720" w:hanging="360"/>
+      </w:pPr>
+      <w:rPr>
+        <w:rFonts w:hint="default"/>
+      </w:rPr>
+    </w:lvl>
+    <w:lvl w:ilvl="1" w:tplc="04090019" w:tentative="1">
+      <w:start w:val="1"/>
+      <w:numFmt w:val="lowerLetter"/>
+      <w:lvlText w:val="%2."/>
+      <w:lvlJc w:val="left"/>
+      <w:pPr>
+        <w:ind w:left="1440" w:hanging="360"/>
+      </w:pPr>
+    </w:lvl>
+    <w:lvl w:ilvl="2" w:tplc="0409001B" w:tentative="1">
+      <w:start w:val="1"/>
+      <w:numFmt w:val="lowerRoman"/>
+      <w:lvlText w:val="%3."/>
+      <w:lvlJc w:val="right"/>
+      <w:pPr>
+        <w:ind w:left="2160" w:hanging="180"/>
+      </w:pPr>
+    </w:lvl>
+    <w:lvl w:ilvl="3" w:tplc="0409000F" w:tentative="1">
+      <w:start w:val="1"/>
+      <w:numFmt w:val="decimal"/>
+      <w:lvlText w:val="%4."/>
+      <w:lvlJc w:val="left"/>
+      <w:pPr>
+        <w:ind w:left="2880" w:hanging="360"/>
+      </w:pPr>
+    </w:lvl>
+    <w:lvl w:ilvl="4" w:tplc="04090019" w:tentative="1">
+      <w:start w:val="1"/>
+      <w:numFmt w:val="lowerLetter"/>
+      <w:lvlText w:val="%5."/>
+      <w:lvlJc w:val="left"/>
+      <w:pPr>
+        <w:ind w:left="3600" w:hanging="360"/>
+      </w:pPr>
+    </w:lvl>
+    <w:lvl w:ilvl="5" w:tplc="0409001B" w:tentative="1">
+      <w:start w:val="1"/>
+      <w:numFmt w:val="lowerRoman"/>
+      <w:lvlText w:val="%6."/>
+      <w:lvlJc w:val="right"/>
+      <w:pPr>
+        <w:ind w:left="4320" w:hanging="180"/>
+      </w:pPr>
+    </w:lvl>
+    <w:lvl w:ilvl="6" w:tplc="0409000F" w:tentative="1">
+      <w:start w:val="1"/>
+      <w:numFmt w:val="decimal"/>
+      <w:lvlText w:val="%7."/>
+      <w:lvlJc w:val="left"/>
+      <w:pPr>
+        <w:ind w:left="5040" w:hanging="360"/>
+      </w:pPr>
+    </w:lvl>
+    <w:lvl w:ilvl="7" w:tplc="04090019" w:tentative="1">
+      <w:start w:val="1"/>
+      <w:numFmt w:val="lowerLetter"/>
+      <w:lvlText w:val="%8."/>
+      <w:lvlJc w:val="left"/>
+      <w:pPr>
+        <w:ind w:left="5760" w:hanging="360"/>
+      </w:pPr>
+    </w:lvl>
+    <w:lvl w:ilvl="8" w:tplc="0409001B" w:tentative="1">
+      <w:start w:val="1"/>
+      <w:numFmt w:val="lowerRoman"/>
+      <w:lvlText w:val="%9."/>
+      <w:lvlJc w:val="right"/>
+      <w:pPr>
+        <w:ind w:left="6480" w:hanging="180"/>
+      </w:pPr>
+    </w:lvl>
+  </w:abstractNum>
   <w:num w:numId="1">
     <w:abstractNumId w:val="0"/>
+  </w:num>
+  <w:num w:numId="2">
+    <w:abstractNumId w:val="1"/>
   </w:num>
 </w:numbering>
 </file>

</xml_diff>

<commit_message>
The Final Version of The Game Combined With AI Analysis
</commit_message>
<xml_diff>
--- a/Explaination.docx
+++ b/Explaination.docx
@@ -5,32 +5,16 @@
     <w:p>
       <w:pPr>
         <w:spacing w:line="480" w:lineRule="auto"/>
-      </w:pPr>
-      <w:r>
-        <w:t xml:space="preserve">The code uses a 10 by 10 2-dimensional array which is full of 100 colorful squares and all the logic of the game is applied in a way of </w:t>
-      </w:r>
-      <w:proofErr w:type="spellStart"/>
-      <w:r>
-        <w:t>gamePlnae</w:t>
-      </w:r>
-      <w:proofErr w:type="spellEnd"/>
-      <w:r>
-        <w:t>[</w:t>
-      </w:r>
-      <w:proofErr w:type="spellStart"/>
-      <w:r>
-        <w:t>i</w:t>
-      </w:r>
-      <w:proofErr w:type="spellEnd"/>
-      <w:r>
-        <w:t>][j] = what.</w:t>
-      </w:r>
-    </w:p>
-    <w:p>
-      <w:pPr>
-        <w:spacing w:line="480" w:lineRule="auto"/>
-      </w:pPr>
-      <w:r>
+        <w:rPr>
+          <w:sz w:val="32"/>
+          <w:szCs w:val="32"/>
+        </w:rPr>
+      </w:pPr>
+      <w:r>
+        <w:rPr>
+          <w:sz w:val="32"/>
+          <w:szCs w:val="32"/>
+        </w:rPr>
         <w:t>The rules of the game are as follows:</w:t>
       </w:r>
     </w:p>
@@ -42,8 +26,16 @@
           <w:numId w:val="2"/>
         </w:numPr>
         <w:spacing w:line="480" w:lineRule="auto"/>
-      </w:pPr>
-      <w:r>
+        <w:rPr>
+          <w:sz w:val="32"/>
+          <w:szCs w:val="32"/>
+        </w:rPr>
+      </w:pPr>
+      <w:r>
+        <w:rPr>
+          <w:sz w:val="32"/>
+          <w:szCs w:val="32"/>
+        </w:rPr>
         <w:t>Two players can be at one square at the same time.</w:t>
       </w:r>
     </w:p>
@@ -55,16 +47,32 @@
           <w:numId w:val="2"/>
         </w:numPr>
         <w:spacing w:line="480" w:lineRule="auto"/>
-      </w:pPr>
-      <w:r>
+        <w:rPr>
+          <w:sz w:val="32"/>
+          <w:szCs w:val="32"/>
+        </w:rPr>
+      </w:pPr>
+      <w:r>
+        <w:rPr>
+          <w:sz w:val="32"/>
+          <w:szCs w:val="32"/>
+        </w:rPr>
         <w:t xml:space="preserve">The winner is the one who gets to square 100 </w:t>
       </w:r>
       <w:proofErr w:type="gramStart"/>
       <w:r>
+        <w:rPr>
+          <w:sz w:val="32"/>
+          <w:szCs w:val="32"/>
+        </w:rPr>
         <w:t>sooner</w:t>
       </w:r>
       <w:proofErr w:type="gramEnd"/>
       <w:r>
+        <w:rPr>
+          <w:sz w:val="32"/>
+          <w:szCs w:val="32"/>
+        </w:rPr>
         <w:t xml:space="preserve"> than the other one.</w:t>
       </w:r>
     </w:p>
@@ -76,8 +84,16 @@
           <w:numId w:val="2"/>
         </w:numPr>
         <w:spacing w:line="480" w:lineRule="auto"/>
-      </w:pPr>
-      <w:r>
+        <w:rPr>
+          <w:sz w:val="32"/>
+          <w:szCs w:val="32"/>
+        </w:rPr>
+      </w:pPr>
+      <w:r>
+        <w:rPr>
+          <w:sz w:val="32"/>
+          <w:szCs w:val="32"/>
+        </w:rPr>
         <w:t>The initial state is when both players are not on the game board.</w:t>
       </w:r>
     </w:p>
@@ -89,36 +105,69 @@
           <w:numId w:val="2"/>
         </w:numPr>
         <w:spacing w:line="480" w:lineRule="auto"/>
-      </w:pPr>
-      <w:r>
+        <w:rPr>
+          <w:sz w:val="32"/>
+          <w:szCs w:val="32"/>
+        </w:rPr>
+      </w:pPr>
+      <w:r>
+        <w:rPr>
+          <w:sz w:val="32"/>
+          <w:szCs w:val="32"/>
+        </w:rPr>
         <w:t xml:space="preserve">If player is at the square </w:t>
       </w:r>
       <w:r>
         <w:rPr>
           <w:i/>
+          <w:sz w:val="32"/>
+          <w:szCs w:val="32"/>
         </w:rPr>
         <w:t>x</w:t>
       </w:r>
       <w:r>
+        <w:rPr>
+          <w:sz w:val="32"/>
+          <w:szCs w:val="32"/>
+        </w:rPr>
         <w:t xml:space="preserve"> in which the player will be taken up or down to square </w:t>
       </w:r>
       <w:r>
         <w:rPr>
           <w:i/>
+          <w:sz w:val="32"/>
+          <w:szCs w:val="32"/>
         </w:rPr>
         <w:t>y</w:t>
       </w:r>
       <w:r>
+        <w:rPr>
+          <w:sz w:val="32"/>
+          <w:szCs w:val="32"/>
+        </w:rPr>
         <w:t xml:space="preserve"> that again is indeed to bring up or down the player, square </w:t>
       </w:r>
       <w:r>
         <w:rPr>
           <w:i/>
+          <w:sz w:val="32"/>
+          <w:szCs w:val="32"/>
         </w:rPr>
         <w:t>y</w:t>
       </w:r>
       <w:r>
+        <w:rPr>
+          <w:sz w:val="32"/>
+          <w:szCs w:val="32"/>
+        </w:rPr>
         <w:t xml:space="preserve"> loses its rule and does nothing. I.e. double up or down bringing is not allowed.</w:t>
+      </w:r>
+      <w:r>
+        <w:rPr>
+          <w:sz w:val="32"/>
+          <w:szCs w:val="32"/>
+        </w:rPr>
+        <w:t xml:space="preserve"> (version dependent)</w:t>
       </w:r>
     </w:p>
     <w:p>
@@ -129,8 +178,16 @@
           <w:numId w:val="2"/>
         </w:numPr>
         <w:spacing w:line="480" w:lineRule="auto"/>
-      </w:pPr>
-      <w:r>
+        <w:rPr>
+          <w:sz w:val="32"/>
+          <w:szCs w:val="32"/>
+        </w:rPr>
+      </w:pPr>
+      <w:r>
+        <w:rPr>
+          <w:sz w:val="32"/>
+          <w:szCs w:val="32"/>
+        </w:rPr>
         <w:t xml:space="preserve"> The positions of pits change after each game refresh.</w:t>
       </w:r>
     </w:p>
@@ -142,8 +199,16 @@
           <w:numId w:val="2"/>
         </w:numPr>
         <w:spacing w:line="480" w:lineRule="auto"/>
-      </w:pPr>
-      <w:r>
+        <w:rPr>
+          <w:sz w:val="32"/>
+          <w:szCs w:val="32"/>
+        </w:rPr>
+      </w:pPr>
+      <w:r>
+        <w:rPr>
+          <w:sz w:val="32"/>
+          <w:szCs w:val="32"/>
+        </w:rPr>
         <w:t>The squares to which the player will be taken up or down change after each game refresh.</w:t>
       </w:r>
     </w:p>
@@ -155,31 +220,70 @@
           <w:numId w:val="2"/>
         </w:numPr>
         <w:spacing w:line="480" w:lineRule="auto"/>
-      </w:pPr>
-      <w:r>
-        <w:t>E</w:t>
-      </w:r>
-      <w:r>
-        <w:t>ach game has 16 pits out of which 8 are good pits</w:t>
-      </w:r>
-      <w:r>
-        <w:t xml:space="preserve"> (bring the player up)</w:t>
-      </w:r>
-      <w:r>
-        <w:t xml:space="preserve"> and the other half are bad</w:t>
-      </w:r>
-      <w:r>
-        <w:t xml:space="preserve"> (bring the player down)</w:t>
+        <w:rPr>
+          <w:sz w:val="32"/>
+          <w:szCs w:val="32"/>
+        </w:rPr>
+      </w:pPr>
+      <w:r>
+        <w:rPr>
+          <w:sz w:val="32"/>
+          <w:szCs w:val="32"/>
+        </w:rPr>
+        <w:t xml:space="preserve">Each game has </w:t>
+      </w:r>
+      <w:r>
+        <w:rPr>
+          <w:sz w:val="32"/>
+          <w:szCs w:val="32"/>
+        </w:rPr>
+        <w:t>22</w:t>
+      </w:r>
+      <w:r>
+        <w:rPr>
+          <w:sz w:val="32"/>
+          <w:szCs w:val="32"/>
+        </w:rPr>
+        <w:t xml:space="preserve"> pits out of which </w:t>
+      </w:r>
+      <w:r>
+        <w:rPr>
+          <w:sz w:val="32"/>
+          <w:szCs w:val="32"/>
+        </w:rPr>
+        <w:t xml:space="preserve">11 </w:t>
       </w:r>
       <w:bookmarkStart w:id="0" w:name="_GoBack"/>
       <w:bookmarkEnd w:id="0"/>
       <w:r>
-        <w:t>.</w:t>
+        <w:rPr>
+          <w:sz w:val="32"/>
+          <w:szCs w:val="32"/>
+        </w:rPr>
+        <w:t>are good pits (bring the player up) and the other half are bad (bring the player down).</w:t>
+      </w:r>
+      <w:r>
+        <w:rPr>
+          <w:sz w:val="32"/>
+          <w:szCs w:val="32"/>
+        </w:rPr>
+        <w:t xml:space="preserve"> </w:t>
+      </w:r>
+      <w:r>
+        <w:rPr>
+          <w:sz w:val="32"/>
+          <w:szCs w:val="32"/>
+        </w:rPr>
+        <w:t>(version dependent)</w:t>
       </w:r>
     </w:p>
     <w:p>
       <w:pPr>
         <w:spacing w:line="480" w:lineRule="auto"/>
+        <w:rPr>
+          <w:sz w:val="32"/>
+          <w:szCs w:val="32"/>
+        </w:rPr>
       </w:pPr>
     </w:p>
     <w:sectPr>

</xml_diff>